<commit_message>
create, insert及相关文件更新 select, update初稿
</commit_message>
<xml_diff>
--- a/files/E-R Graph.docx
+++ b/files/E-R Graph.docx
@@ -1225,14 +1225,12 @@
                                 <w:rFonts w:ascii="Times New Roman" w:hAnsi="Times New Roman" w:cs="Times New Roman"/>
                               </w:rPr>
                             </w:pPr>
-                            <w:proofErr w:type="spellStart"/>
                             <w:r>
                               <w:rPr>
                                 <w:rFonts w:ascii="Times New Roman" w:hAnsi="Times New Roman" w:cs="Times New Roman"/>
                               </w:rPr>
                               <w:t>enrolmentdt</w:t>
                             </w:r>
-                            <w:proofErr w:type="spellEnd"/>
                           </w:p>
                           <w:p>
                             <w:pPr>
@@ -1365,7 +1363,7 @@
                               <w:rPr>
                                 <w:rFonts w:ascii="Times New Roman" w:hAnsi="Times New Roman" w:cs="Times New Roman"/>
                               </w:rPr>
-                              <w:t>age</w:t>
+                              <w:t>birthday</w:t>
                             </w:r>
                           </w:p>
                           <w:p>
@@ -1404,7 +1402,11 @@
           </mc:Choice>
           <mc:Fallback>
             <w:pict>
-              <v:shape w14:anchorId="647A0FBF" id="文本框 8" o:spid="_x0000_s1033" type="#_x0000_t202" style="position:absolute;left:0;text-align:left;margin-left:19.5pt;margin-top:10.5pt;width:88.1pt;height:38.25pt;z-index:251671552;visibility:visible;mso-wrap-style:square;mso-width-percent:0;mso-height-percent:0;mso-wrap-distance-left:9pt;mso-wrap-distance-top:0;mso-wrap-distance-right:9pt;mso-wrap-distance-bottom:0;mso-position-horizontal:absolute;mso-position-horizontal-relative:text;mso-position-vertical:absolute;mso-position-vertical-relative:text;mso-width-percent:0;mso-height-percent:0;mso-width-relative:margin;mso-height-relative:margin;v-text-anchor:top" o:gfxdata="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" fillcolor="white [3201]" strokeweight=".5pt">
+              <v:shapetype w14:anchorId="647A0FBF" id="_x0000_t202" coordsize="21600,21600" o:spt="202" path="m,l,21600r21600,l21600,xe">
+                <v:stroke joinstyle="miter"/>
+                <v:path gradientshapeok="t" o:connecttype="rect"/>
+              </v:shapetype>
+              <v:shape id="文本框 8" o:spid="_x0000_s1033" type="#_x0000_t202" style="position:absolute;left:0;text-align:left;margin-left:19.5pt;margin-top:10.5pt;width:88.1pt;height:38.25pt;z-index:251671552;visibility:visible;mso-wrap-style:square;mso-width-percent:0;mso-height-percent:0;mso-wrap-distance-left:9pt;mso-wrap-distance-top:0;mso-wrap-distance-right:9pt;mso-wrap-distance-bottom:0;mso-position-horizontal:absolute;mso-position-horizontal-relative:text;mso-position-vertical:absolute;mso-position-vertical-relative:text;mso-width-percent:0;mso-height-percent:0;mso-width-relative:margin;mso-height-relative:margin;v-text-anchor:top" o:gfxdata="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" fillcolor="white [3201]" strokeweight=".5pt">
                 <v:textbox>
                   <w:txbxContent>
                     <w:p>
@@ -1418,7 +1420,7 @@
                         <w:rPr>
                           <w:rFonts w:ascii="Times New Roman" w:hAnsi="Times New Roman" w:cs="Times New Roman"/>
                         </w:rPr>
-                        <w:t>age</w:t>
+                        <w:t>birthday</w:t>
                       </w:r>
                     </w:p>
                     <w:p>
@@ -1645,7 +1647,6 @@
                                 <w:u w:val="dotted"/>
                               </w:rPr>
                             </w:pPr>
-                            <w:proofErr w:type="spellStart"/>
                             <w:r>
                               <w:rPr>
                                 <w:rFonts w:ascii="Times New Roman" w:hAnsi="Times New Roman" w:cs="Times New Roman" w:hint="eastAsia"/>
@@ -1660,7 +1661,6 @@
                               </w:rPr>
                               <w:t>arddate</w:t>
                             </w:r>
-                            <w:proofErr w:type="spellEnd"/>
                           </w:p>
                           <w:p>
                             <w:pPr>
@@ -1669,14 +1669,12 @@
                                 <w:rFonts w:ascii="Times New Roman" w:hAnsi="Times New Roman" w:cs="Times New Roman"/>
                               </w:rPr>
                             </w:pPr>
-                            <w:proofErr w:type="spellStart"/>
                             <w:r>
                               <w:rPr>
                                 <w:rFonts w:ascii="Times New Roman" w:hAnsi="Times New Roman" w:cs="Times New Roman"/>
                               </w:rPr>
                               <w:t>remainingsum</w:t>
                             </w:r>
-                            <w:proofErr w:type="spellEnd"/>
                           </w:p>
                           <w:p>
                             <w:pPr>
@@ -1705,7 +1703,6 @@
                                 <w:rFonts w:ascii="Times New Roman" w:hAnsi="Times New Roman" w:cs="Times New Roman"/>
                               </w:rPr>
                             </w:pPr>
-                            <w:proofErr w:type="spellStart"/>
                             <w:r>
                               <w:rPr>
                                 <w:rFonts w:ascii="Times New Roman" w:hAnsi="Times New Roman" w:cs="Times New Roman" w:hint="eastAsia"/>
@@ -1718,7 +1715,6 @@
                               </w:rPr>
                               <w:t>dno</w:t>
                             </w:r>
-                            <w:proofErr w:type="spellEnd"/>
                           </w:p>
                           <w:p>
                             <w:pPr>
@@ -2371,14 +2367,12 @@
                                 <w:rFonts w:ascii="Times New Roman" w:hAnsi="Times New Roman" w:cs="Times New Roman"/>
                               </w:rPr>
                             </w:pPr>
-                            <w:proofErr w:type="spellStart"/>
                             <w:r>
                               <w:rPr>
                                 <w:rFonts w:ascii="Times New Roman" w:hAnsi="Times New Roman" w:cs="Times New Roman"/>
                               </w:rPr>
                               <w:t>consumetm</w:t>
                             </w:r>
-                            <w:proofErr w:type="spellEnd"/>
                           </w:p>
                           <w:p>
                             <w:pPr>
@@ -2407,14 +2401,12 @@
                                 <w:rFonts w:ascii="Times New Roman" w:hAnsi="Times New Roman" w:cs="Times New Roman"/>
                               </w:rPr>
                             </w:pPr>
-                            <w:proofErr w:type="spellStart"/>
                             <w:r>
                               <w:rPr>
                                 <w:rFonts w:ascii="Times New Roman" w:hAnsi="Times New Roman" w:cs="Times New Roman"/>
                               </w:rPr>
                               <w:t>cuisineid</w:t>
                             </w:r>
-                            <w:proofErr w:type="spellEnd"/>
                           </w:p>
                           <w:p>
                             <w:pPr>
@@ -3580,14 +3572,12 @@
                                 <w:rFonts w:ascii="Times New Roman" w:hAnsi="Times New Roman" w:cs="Times New Roman"/>
                               </w:rPr>
                             </w:pPr>
-                            <w:proofErr w:type="spellStart"/>
                             <w:r>
                               <w:rPr>
                                 <w:rFonts w:ascii="Times New Roman" w:hAnsi="Times New Roman" w:cs="Times New Roman"/>
                               </w:rPr>
                               <w:t>accesstm</w:t>
                             </w:r>
-                            <w:proofErr w:type="spellEnd"/>
                           </w:p>
                           <w:p>
                             <w:pPr>
@@ -3772,14 +3762,12 @@
                                 <w:rFonts w:ascii="Times New Roman" w:hAnsi="Times New Roman" w:cs="Times New Roman"/>
                               </w:rPr>
                             </w:pPr>
-                            <w:proofErr w:type="spellStart"/>
                             <w:r>
                               <w:rPr>
                                 <w:rFonts w:ascii="Times New Roman" w:hAnsi="Times New Roman" w:cs="Times New Roman"/>
                               </w:rPr>
                               <w:t>recordtm</w:t>
                             </w:r>
-                            <w:proofErr w:type="spellEnd"/>
                           </w:p>
                           <w:p>
                             <w:pPr>
@@ -3788,14 +3776,12 @@
                                 <w:rFonts w:ascii="Times New Roman" w:hAnsi="Times New Roman" w:cs="Times New Roman"/>
                               </w:rPr>
                             </w:pPr>
-                            <w:proofErr w:type="spellStart"/>
                             <w:r>
                               <w:rPr>
                                 <w:rFonts w:ascii="Times New Roman" w:hAnsi="Times New Roman" w:cs="Times New Roman"/>
                               </w:rPr>
                               <w:t>inout</w:t>
                             </w:r>
-                            <w:proofErr w:type="spellEnd"/>
                           </w:p>
                         </w:txbxContent>
                       </wps:txbx>
@@ -4083,7 +4069,6 @@
                                 <w:bCs/>
                               </w:rPr>
                             </w:pPr>
-                            <w:proofErr w:type="spellStart"/>
                             <w:r>
                               <w:rPr>
                                 <w:rFonts w:ascii="Times New Roman" w:hAnsi="Times New Roman" w:cs="Times New Roman"/>
@@ -4092,7 +4077,6 @@
                               </w:rPr>
                               <w:t>domitory</w:t>
                             </w:r>
-                            <w:proofErr w:type="spellEnd"/>
                           </w:p>
                         </w:txbxContent>
                       </wps:txbx>
@@ -4429,7 +4413,6 @@
                                 <w:u w:val="single"/>
                               </w:rPr>
                             </w:pPr>
-                            <w:proofErr w:type="spellStart"/>
                             <w:r>
                               <w:rPr>
                                 <w:rFonts w:ascii="Times New Roman" w:hAnsi="Times New Roman" w:cs="Times New Roman"/>
@@ -4437,7 +4420,6 @@
                               </w:rPr>
                               <w:t>dno</w:t>
                             </w:r>
-                            <w:proofErr w:type="spellEnd"/>
                           </w:p>
                           <w:p>
                             <w:pPr>
@@ -4446,7 +4428,6 @@
                                 <w:rFonts w:ascii="Times New Roman" w:hAnsi="Times New Roman" w:cs="Times New Roman"/>
                               </w:rPr>
                             </w:pPr>
-                            <w:proofErr w:type="spellStart"/>
                             <w:r>
                               <w:rPr>
                                 <w:rFonts w:ascii="Times New Roman" w:hAnsi="Times New Roman" w:cs="Times New Roman" w:hint="eastAsia"/>
@@ -4459,7 +4440,6 @@
                               </w:rPr>
                               <w:t>admin</w:t>
                             </w:r>
-                            <w:proofErr w:type="spellEnd"/>
                           </w:p>
                           <w:p>
                             <w:pPr>
@@ -4468,7 +4448,6 @@
                                 <w:rFonts w:ascii="Times New Roman" w:hAnsi="Times New Roman" w:cs="Times New Roman"/>
                               </w:rPr>
                             </w:pPr>
-                            <w:proofErr w:type="spellStart"/>
                             <w:r>
                               <w:rPr>
                                 <w:rFonts w:ascii="Times New Roman" w:hAnsi="Times New Roman" w:cs="Times New Roman" w:hint="eastAsia"/>
@@ -4481,7 +4460,6 @@
                               </w:rPr>
                               <w:t>tel</w:t>
                             </w:r>
-                            <w:proofErr w:type="spellEnd"/>
                           </w:p>
                           <w:p>
                             <w:pPr>
@@ -4490,7 +4468,6 @@
                                 <w:rFonts w:ascii="Times New Roman" w:hAnsi="Times New Roman" w:cs="Times New Roman"/>
                               </w:rPr>
                             </w:pPr>
-                            <w:proofErr w:type="spellStart"/>
                             <w:r>
                               <w:rPr>
                                 <w:rFonts w:ascii="Times New Roman" w:hAnsi="Times New Roman" w:cs="Times New Roman" w:hint="eastAsia"/>
@@ -4503,7 +4480,6 @@
                               </w:rPr>
                               <w:t>floor</w:t>
                             </w:r>
-                            <w:proofErr w:type="spellEnd"/>
                           </w:p>
                         </w:txbxContent>
                       </wps:txbx>
@@ -4673,7 +4649,6 @@
                                 <w:u w:val="single"/>
                               </w:rPr>
                             </w:pPr>
-                            <w:proofErr w:type="spellStart"/>
                             <w:r>
                               <w:rPr>
                                 <w:rFonts w:ascii="Times New Roman" w:hAnsi="Times New Roman" w:cs="Times New Roman"/>
@@ -4681,7 +4656,6 @@
                               </w:rPr>
                               <w:t>wno</w:t>
                             </w:r>
-                            <w:proofErr w:type="spellEnd"/>
                           </w:p>
                           <w:p>
                             <w:pPr>
@@ -4690,7 +4664,6 @@
                                 <w:rFonts w:ascii="Times New Roman" w:hAnsi="Times New Roman" w:cs="Times New Roman"/>
                               </w:rPr>
                             </w:pPr>
-                            <w:proofErr w:type="spellStart"/>
                             <w:r>
                               <w:rPr>
                                 <w:rFonts w:ascii="Times New Roman" w:hAnsi="Times New Roman" w:cs="Times New Roman"/>
@@ -4709,7 +4682,6 @@
                               </w:rPr>
                               <w:t>ame</w:t>
                             </w:r>
-                            <w:proofErr w:type="spellEnd"/>
                           </w:p>
                           <w:p>
                             <w:pPr>
@@ -4718,7 +4690,6 @@
                                 <w:rFonts w:ascii="Times New Roman" w:hAnsi="Times New Roman" w:cs="Times New Roman"/>
                               </w:rPr>
                             </w:pPr>
-                            <w:proofErr w:type="spellStart"/>
                             <w:r>
                               <w:rPr>
                                 <w:rFonts w:ascii="Times New Roman" w:hAnsi="Times New Roman" w:cs="Times New Roman" w:hint="eastAsia"/>
@@ -4731,7 +4702,6 @@
                               </w:rPr>
                               <w:t>admin</w:t>
                             </w:r>
-                            <w:proofErr w:type="spellEnd"/>
                           </w:p>
                           <w:p>
                             <w:pPr>
@@ -4740,7 +4710,6 @@
                                 <w:rFonts w:ascii="Times New Roman" w:hAnsi="Times New Roman" w:cs="Times New Roman"/>
                               </w:rPr>
                             </w:pPr>
-                            <w:proofErr w:type="spellStart"/>
                             <w:r>
                               <w:rPr>
                                 <w:rFonts w:ascii="Times New Roman" w:hAnsi="Times New Roman" w:cs="Times New Roman" w:hint="eastAsia"/>
@@ -4753,7 +4722,6 @@
                               </w:rPr>
                               <w:t>tel</w:t>
                             </w:r>
-                            <w:proofErr w:type="spellEnd"/>
                           </w:p>
                         </w:txbxContent>
                       </wps:txbx>
@@ -4929,7 +4897,6 @@
                                 <w:u w:val="single"/>
                               </w:rPr>
                             </w:pPr>
-                            <w:proofErr w:type="spellStart"/>
                             <w:r>
                               <w:rPr>
                                 <w:rFonts w:ascii="Times New Roman" w:hAnsi="Times New Roman" w:cs="Times New Roman"/>
@@ -4937,7 +4904,6 @@
                               </w:rPr>
                               <w:t>gno</w:t>
                             </w:r>
-                            <w:proofErr w:type="spellEnd"/>
                           </w:p>
                           <w:p>
                             <w:pPr>
@@ -4946,7 +4912,6 @@
                                 <w:rFonts w:ascii="Times New Roman" w:hAnsi="Times New Roman" w:cs="Times New Roman"/>
                               </w:rPr>
                             </w:pPr>
-                            <w:proofErr w:type="spellStart"/>
                             <w:r>
                               <w:rPr>
                                 <w:rFonts w:ascii="Times New Roman" w:hAnsi="Times New Roman" w:cs="Times New Roman" w:hint="eastAsia"/>
@@ -4959,7 +4924,6 @@
                               </w:rPr>
                               <w:t>name</w:t>
                             </w:r>
-                            <w:proofErr w:type="spellEnd"/>
                           </w:p>
                           <w:p>
                             <w:pPr>
@@ -4968,7 +4932,6 @@
                                 <w:rFonts w:ascii="Times New Roman" w:hAnsi="Times New Roman" w:cs="Times New Roman"/>
                               </w:rPr>
                             </w:pPr>
-                            <w:proofErr w:type="spellStart"/>
                             <w:r>
                               <w:rPr>
                                 <w:rFonts w:ascii="Times New Roman" w:hAnsi="Times New Roman" w:cs="Times New Roman" w:hint="eastAsia"/>
@@ -4981,7 +4944,6 @@
                               </w:rPr>
                               <w:t>admin</w:t>
                             </w:r>
-                            <w:proofErr w:type="spellEnd"/>
                           </w:p>
                           <w:p>
                             <w:pPr>
@@ -4990,14 +4952,12 @@
                                 <w:rFonts w:ascii="Times New Roman" w:hAnsi="Times New Roman" w:cs="Times New Roman"/>
                               </w:rPr>
                             </w:pPr>
-                            <w:proofErr w:type="spellStart"/>
                             <w:r>
                               <w:rPr>
                                 <w:rFonts w:ascii="Times New Roman" w:hAnsi="Times New Roman" w:cs="Times New Roman" w:hint="eastAsia"/>
                               </w:rPr>
                               <w:t>gtel</w:t>
                             </w:r>
-                            <w:proofErr w:type="spellEnd"/>
                           </w:p>
                         </w:txbxContent>
                       </wps:txbx>

</xml_diff>